<commit_message>
Final version of report for lab
</commit_message>
<xml_diff>
--- a/Lab2/Отчет_ПроектированиеИКС_Лаб2_ОгирьКС.docx
+++ b/Lab2/Отчет_ПроектированиеИКС_Лаб2_ОгирьКС.docx
@@ -129,14 +129,7 @@
           <w:sz w:val="48"/>
           <w:szCs w:val="48"/>
         </w:rPr>
-        <w:t>по лабораторной работе №</w:t>
-      </w:r>
-      <w:r>
-        <w:rPr>
-          <w:sz w:val="48"/>
-          <w:szCs w:val="48"/>
-        </w:rPr>
-        <w:t>2</w:t>
+        <w:t>по лабораторной работе №2</w:t>
       </w:r>
     </w:p>
     <w:p>
@@ -287,17 +280,18 @@
           <w:rFonts w:eastAsia="Calibri"/>
           <w:b/>
         </w:rPr>
-        <w:t xml:space="preserve"> Осипов </w:t>
-      </w:r>
-      <w:proofErr w:type="gramStart"/>
-      <w:r>
+        <w:t xml:space="preserve"> Осипов Н.А.</w:t>
+      </w:r>
+    </w:p>
+    <w:p>
+      <w:pPr>
+        <w:pStyle w:val="a5"/>
+        <w:jc w:val="right"/>
         <w:rPr>
           <w:rFonts w:eastAsia="Calibri"/>
           <w:b/>
         </w:rPr>
-        <w:t>Н.А.</w:t>
-      </w:r>
-      <w:proofErr w:type="gramEnd"/>
+      </w:pPr>
     </w:p>
     <w:p>
       <w:pPr>
@@ -322,7 +316,7 @@
     <w:p>
       <w:pPr>
         <w:pStyle w:val="a5"/>
-        <w:jc w:val="right"/>
+        <w:jc w:val="left"/>
         <w:rPr>
           <w:rFonts w:eastAsia="Calibri"/>
           <w:b/>
@@ -332,7 +326,7 @@
     <w:p>
       <w:pPr>
         <w:pStyle w:val="a5"/>
-        <w:jc w:val="left"/>
+        <w:jc w:val="right"/>
         <w:rPr>
           <w:rFonts w:eastAsia="Calibri"/>
           <w:b/>
@@ -342,16 +336,6 @@
     <w:p>
       <w:pPr>
         <w:pStyle w:val="a5"/>
-        <w:jc w:val="right"/>
-        <w:rPr>
-          <w:rFonts w:eastAsia="Calibri"/>
-          <w:b/>
-        </w:rPr>
-      </w:pPr>
-    </w:p>
-    <w:p>
-      <w:pPr>
-        <w:pStyle w:val="a5"/>
         <w:rPr>
           <w:sz w:val="24"/>
           <w:szCs w:val="24"/>
@@ -394,25 +378,7 @@
           <w:rFonts w:cs="Times New Roman"/>
         </w:rPr>
         <w:lastRenderedPageBreak/>
-        <w:t>Лабораторная работа №</w:t>
-      </w:r>
-      <w:r>
-        <w:rPr>
-          <w:rFonts w:cs="Times New Roman"/>
-        </w:rPr>
-        <w:t>2</w:t>
-      </w:r>
-      <w:r>
-        <w:rPr>
-          <w:rFonts w:cs="Times New Roman"/>
-        </w:rPr>
-        <w:t xml:space="preserve">. </w:t>
-      </w:r>
-      <w:r>
-        <w:rPr>
-          <w:rFonts w:cs="Times New Roman"/>
-        </w:rPr>
-        <w:t>Построение диаграмм поток данных информационной системы</w:t>
+        <w:t>Лабораторная работа №2. Построение диаграмм поток данных информационной системы</w:t>
       </w:r>
     </w:p>
     <w:p>
@@ -428,6 +394,563 @@
           <w:rFonts w:cs="Times New Roman"/>
         </w:rPr>
         <w:t>Цель работы</w:t>
+      </w:r>
+    </w:p>
+    <w:p>
+      <w:pPr>
+        <w:pStyle w:val="a6"/>
+        <w:spacing w:line="276" w:lineRule="auto"/>
+        <w:ind w:left="0" w:firstLine="708"/>
+        <w:jc w:val="both"/>
+        <w:rPr>
+          <w:rFonts w:ascii="Times New Roman" w:hAnsi="Times New Roman" w:cs="Times New Roman"/>
+          <w:sz w:val="28"/>
+          <w:szCs w:val="28"/>
+        </w:rPr>
+      </w:pPr>
+      <w:r>
+        <w:rPr>
+          <w:rFonts w:ascii="Times New Roman" w:hAnsi="Times New Roman" w:cs="Times New Roman"/>
+          <w:sz w:val="28"/>
+          <w:szCs w:val="28"/>
+        </w:rPr>
+        <w:t>Ознакомиться с методологией построения диаграмм потоков данных</w:t>
+      </w:r>
+    </w:p>
+    <w:p>
+      <w:pPr>
+        <w:pStyle w:val="2"/>
+        <w:spacing w:line="276" w:lineRule="auto"/>
+        <w:rPr>
+          <w:rFonts w:cs="Times New Roman"/>
+        </w:rPr>
+      </w:pPr>
+      <w:r>
+        <w:rPr>
+          <w:rFonts w:cs="Times New Roman"/>
+        </w:rPr>
+        <w:t>Ход работы</w:t>
+      </w:r>
+    </w:p>
+    <w:p>
+      <w:pPr>
+        <w:pStyle w:val="a7"/>
+        <w:spacing w:before="60" w:beforeAutospacing="0" w:after="60" w:afterAutospacing="0" w:line="276" w:lineRule="auto"/>
+        <w:ind w:firstLine="708"/>
+        <w:jc w:val="both"/>
+        <w:rPr>
+          <w:color w:val="000000"/>
+          <w:sz w:val="28"/>
+          <w:szCs w:val="28"/>
+        </w:rPr>
+      </w:pPr>
+      <w:r>
+        <w:rPr>
+          <w:color w:val="000000"/>
+          <w:sz w:val="28"/>
+          <w:szCs w:val="28"/>
+        </w:rPr>
+        <w:t>Следующим этапом проектирование инфокоммуникационной системы стала разработка диаграммы потоков данных (</w:t>
+      </w:r>
+      <w:r>
+        <w:rPr>
+          <w:color w:val="000000"/>
+          <w:sz w:val="28"/>
+          <w:szCs w:val="28"/>
+          <w:lang w:val="en-US"/>
+        </w:rPr>
+        <w:t>DFD</w:t>
+      </w:r>
+      <w:r>
+        <w:rPr>
+          <w:color w:val="000000"/>
+          <w:sz w:val="28"/>
+          <w:szCs w:val="28"/>
+        </w:rPr>
+        <w:t xml:space="preserve">) с целью уточнить работу системы не на функциональном уровне, как в </w:t>
+      </w:r>
+      <w:r>
+        <w:rPr>
+          <w:color w:val="000000"/>
+          <w:sz w:val="28"/>
+          <w:szCs w:val="28"/>
+          <w:lang w:val="en-US"/>
+        </w:rPr>
+        <w:t>IDEF</w:t>
+      </w:r>
+      <w:r>
+        <w:rPr>
+          <w:color w:val="000000"/>
+          <w:sz w:val="28"/>
+          <w:szCs w:val="28"/>
+        </w:rPr>
+        <w:t xml:space="preserve">0 диаграмме, а на уровне данных. Создание диаграммы позволило определиться с тем какие сущности взаимодействуют с системой, какие данные необходимы для работы системы, какие данные создаются и используются внутри системы, какая информация нужна различным функциям и какие данные необходимо хранить системе. </w:t>
+      </w:r>
+    </w:p>
+    <w:p>
+      <w:pPr>
+        <w:pStyle w:val="a7"/>
+        <w:spacing w:before="60" w:beforeAutospacing="0" w:after="60" w:afterAutospacing="0" w:line="276" w:lineRule="auto"/>
+        <w:ind w:firstLine="708"/>
+        <w:jc w:val="both"/>
+        <w:rPr>
+          <w:color w:val="000000"/>
+          <w:sz w:val="28"/>
+          <w:szCs w:val="28"/>
+        </w:rPr>
+      </w:pPr>
+      <w:r>
+        <w:rPr>
+          <w:color w:val="000000"/>
+          <w:sz w:val="28"/>
+          <w:szCs w:val="28"/>
+        </w:rPr>
+        <w:t xml:space="preserve">Диаграмма верхнего уровня </w:t>
+      </w:r>
+      <w:r>
+        <w:rPr>
+          <w:color w:val="000000"/>
+          <w:sz w:val="28"/>
+          <w:szCs w:val="28"/>
+        </w:rPr>
+        <w:t>изображена</w:t>
+      </w:r>
+      <w:r>
+        <w:rPr>
+          <w:color w:val="000000"/>
+          <w:sz w:val="28"/>
+          <w:szCs w:val="28"/>
+        </w:rPr>
+        <w:t xml:space="preserve"> на рисунке 1, показывающая какие данные и от каких сущностей поступают в систему.</w:t>
+      </w:r>
+      <w:r>
+        <w:rPr>
+          <w:color w:val="000000"/>
+          <w:sz w:val="28"/>
+          <w:szCs w:val="28"/>
+        </w:rPr>
+        <w:t xml:space="preserve"> Было выделено, что основными взаимодействующими сущностями с системой являются «Абитуриент» и «ВУЗ».</w:t>
+      </w:r>
+    </w:p>
+    <w:p>
+      <w:pPr>
+        <w:pStyle w:val="a7"/>
+        <w:keepNext/>
+        <w:spacing w:before="60" w:beforeAutospacing="0" w:after="60" w:afterAutospacing="0" w:line="276" w:lineRule="auto"/>
+        <w:jc w:val="center"/>
+      </w:pPr>
+      <w:r>
+        <w:rPr>
+          <w:color w:val="000000"/>
+          <w:sz w:val="28"/>
+          <w:szCs w:val="28"/>
+        </w:rPr>
+        <w:drawing>
+          <wp:inline distT="0" distB="0" distL="0" distR="0" wp14:anchorId="4553C157" wp14:editId="08D321A3">
+            <wp:extent cx="5213165" cy="3589867"/>
+            <wp:effectExtent l="0" t="0" r="6985" b="0"/>
+            <wp:docPr id="1" name="Рисунок 1"/>
+            <wp:cNvGraphicFramePr>
+              <a:graphicFrameLocks xmlns:a="http://schemas.openxmlformats.org/drawingml/2006/main" noChangeAspect="1"/>
+            </wp:cNvGraphicFramePr>
+            <a:graphic xmlns:a="http://schemas.openxmlformats.org/drawingml/2006/main">
+              <a:graphicData uri="http://schemas.openxmlformats.org/drawingml/2006/picture">
+                <pic:pic xmlns:pic="http://schemas.openxmlformats.org/drawingml/2006/picture">
+                  <pic:nvPicPr>
+                    <pic:cNvPr id="1" name=""/>
+                    <pic:cNvPicPr/>
+                  </pic:nvPicPr>
+                  <pic:blipFill>
+                    <a:blip r:embed="rId5"/>
+                    <a:stretch>
+                      <a:fillRect/>
+                    </a:stretch>
+                  </pic:blipFill>
+                  <pic:spPr>
+                    <a:xfrm>
+                      <a:off x="0" y="0"/>
+                      <a:ext cx="5218328" cy="3593423"/>
+                    </a:xfrm>
+                    <a:prstGeom prst="rect">
+                      <a:avLst/>
+                    </a:prstGeom>
+                  </pic:spPr>
+                </pic:pic>
+              </a:graphicData>
+            </a:graphic>
+          </wp:inline>
+        </w:drawing>
+      </w:r>
+    </w:p>
+    <w:p>
+      <w:pPr>
+        <w:pStyle w:val="a3"/>
+        <w:spacing w:line="276" w:lineRule="auto"/>
+        <w:jc w:val="center"/>
+        <w:rPr>
+          <w:rFonts w:ascii="Times New Roman" w:hAnsi="Times New Roman" w:cs="Times New Roman"/>
+          <w:i w:val="0"/>
+          <w:iCs w:val="0"/>
+          <w:color w:val="auto"/>
+          <w:sz w:val="28"/>
+          <w:szCs w:val="28"/>
+        </w:rPr>
+      </w:pPr>
+      <w:r>
+        <w:rPr>
+          <w:rFonts w:ascii="Times New Roman" w:hAnsi="Times New Roman" w:cs="Times New Roman"/>
+          <w:i w:val="0"/>
+          <w:iCs w:val="0"/>
+          <w:color w:val="auto"/>
+          <w:sz w:val="28"/>
+          <w:szCs w:val="28"/>
+        </w:rPr>
+        <w:t xml:space="preserve">Рисунок </w:t>
+      </w:r>
+      <w:r>
+        <w:rPr>
+          <w:rFonts w:ascii="Times New Roman" w:hAnsi="Times New Roman" w:cs="Times New Roman"/>
+          <w:i w:val="0"/>
+          <w:iCs w:val="0"/>
+          <w:color w:val="auto"/>
+          <w:sz w:val="28"/>
+          <w:szCs w:val="28"/>
+        </w:rPr>
+        <w:fldChar w:fldCharType="begin"/>
+      </w:r>
+      <w:r>
+        <w:rPr>
+          <w:rFonts w:ascii="Times New Roman" w:hAnsi="Times New Roman" w:cs="Times New Roman"/>
+          <w:i w:val="0"/>
+          <w:iCs w:val="0"/>
+          <w:color w:val="auto"/>
+          <w:sz w:val="28"/>
+          <w:szCs w:val="28"/>
+        </w:rPr>
+        <w:instrText xml:space="preserve"> SEQ Рисунок \* ARABIC </w:instrText>
+      </w:r>
+      <w:r>
+        <w:rPr>
+          <w:rFonts w:ascii="Times New Roman" w:hAnsi="Times New Roman" w:cs="Times New Roman"/>
+          <w:i w:val="0"/>
+          <w:iCs w:val="0"/>
+          <w:color w:val="auto"/>
+          <w:sz w:val="28"/>
+          <w:szCs w:val="28"/>
+        </w:rPr>
+        <w:fldChar w:fldCharType="separate"/>
+      </w:r>
+      <w:r>
+        <w:rPr>
+          <w:rFonts w:ascii="Times New Roman" w:hAnsi="Times New Roman" w:cs="Times New Roman"/>
+          <w:i w:val="0"/>
+          <w:iCs w:val="0"/>
+          <w:noProof/>
+          <w:color w:val="auto"/>
+          <w:sz w:val="28"/>
+          <w:szCs w:val="28"/>
+        </w:rPr>
+        <w:t>1</w:t>
+      </w:r>
+      <w:r>
+        <w:rPr>
+          <w:rFonts w:ascii="Times New Roman" w:hAnsi="Times New Roman" w:cs="Times New Roman"/>
+          <w:i w:val="0"/>
+          <w:iCs w:val="0"/>
+          <w:color w:val="auto"/>
+          <w:sz w:val="28"/>
+          <w:szCs w:val="28"/>
+        </w:rPr>
+        <w:fldChar w:fldCharType="end"/>
+      </w:r>
+      <w:r>
+        <w:rPr>
+          <w:rFonts w:ascii="Times New Roman" w:hAnsi="Times New Roman" w:cs="Times New Roman"/>
+          <w:i w:val="0"/>
+          <w:iCs w:val="0"/>
+          <w:color w:val="auto"/>
+          <w:sz w:val="28"/>
+          <w:szCs w:val="28"/>
+        </w:rPr>
+        <w:t xml:space="preserve"> </w:t>
+      </w:r>
+      <w:r>
+        <w:rPr>
+          <w:rFonts w:ascii="Times New Roman" w:hAnsi="Times New Roman" w:cs="Times New Roman"/>
+          <w:i w:val="0"/>
+          <w:iCs w:val="0"/>
+          <w:color w:val="auto"/>
+          <w:sz w:val="28"/>
+          <w:szCs w:val="28"/>
+        </w:rPr>
+        <w:t xml:space="preserve">– </w:t>
+      </w:r>
+      <w:r>
+        <w:rPr>
+          <w:rFonts w:ascii="Times New Roman" w:hAnsi="Times New Roman" w:cs="Times New Roman"/>
+          <w:i w:val="0"/>
+          <w:iCs w:val="0"/>
+          <w:color w:val="auto"/>
+          <w:sz w:val="28"/>
+          <w:szCs w:val="28"/>
+        </w:rPr>
+        <w:t>Диаграмма верхнего уровня</w:t>
+      </w:r>
+    </w:p>
+    <w:p>
+      <w:pPr>
+        <w:spacing w:line="276" w:lineRule="auto"/>
+        <w:ind w:firstLine="708"/>
+        <w:jc w:val="both"/>
+        <w:rPr>
+          <w:rFonts w:ascii="Times New Roman" w:eastAsia="Times New Roman" w:hAnsi="Times New Roman" w:cs="Times New Roman"/>
+          <w:color w:val="000000"/>
+          <w:sz w:val="28"/>
+          <w:szCs w:val="28"/>
+          <w:lang w:eastAsia="ru-RU"/>
+        </w:rPr>
+      </w:pPr>
+      <w:r>
+        <w:rPr>
+          <w:rFonts w:ascii="Times New Roman" w:eastAsia="Times New Roman" w:hAnsi="Times New Roman" w:cs="Times New Roman"/>
+          <w:color w:val="000000"/>
+          <w:sz w:val="28"/>
+          <w:szCs w:val="28"/>
+          <w:lang w:eastAsia="ru-RU"/>
+        </w:rPr>
+        <w:t xml:space="preserve">Далее были разобраны процессы системы на основе потока данных, для этого была разработана диаграмма DFD декомпозиции первого уровня (рис. 2). На диаграмме указаны наиболее важные функции системы, необходимые для </w:t>
+      </w:r>
+      <w:r>
+        <w:rPr>
+          <w:rFonts w:ascii="Times New Roman" w:eastAsia="Times New Roman" w:hAnsi="Times New Roman" w:cs="Times New Roman"/>
+          <w:color w:val="000000"/>
+          <w:sz w:val="28"/>
+          <w:szCs w:val="28"/>
+          <w:lang w:eastAsia="ru-RU"/>
+        </w:rPr>
+        <w:lastRenderedPageBreak/>
+        <w:t>достижения поставленных перед системой целей.</w:t>
+      </w:r>
+      <w:r>
+        <w:rPr>
+          <w:rFonts w:ascii="Times New Roman" w:eastAsia="Times New Roman" w:hAnsi="Times New Roman" w:cs="Times New Roman"/>
+          <w:color w:val="000000"/>
+          <w:sz w:val="28"/>
+          <w:szCs w:val="28"/>
+          <w:lang w:eastAsia="ru-RU"/>
+        </w:rPr>
+        <w:t xml:space="preserve"> На диаграмме посредством стрелок указаны все потоки данных, циркулирующих в системе.</w:t>
+      </w:r>
+      <w:r>
+        <w:rPr>
+          <w:rFonts w:ascii="Times New Roman" w:eastAsia="Times New Roman" w:hAnsi="Times New Roman" w:cs="Times New Roman"/>
+          <w:color w:val="000000"/>
+          <w:sz w:val="28"/>
+          <w:szCs w:val="28"/>
+          <w:lang w:eastAsia="ru-RU"/>
+        </w:rPr>
+        <w:t xml:space="preserve"> </w:t>
+      </w:r>
+    </w:p>
+    <w:p>
+      <w:pPr>
+        <w:keepNext/>
+        <w:spacing w:line="276" w:lineRule="auto"/>
+        <w:jc w:val="center"/>
+      </w:pPr>
+      <w:r>
+        <w:rPr>
+          <w:rFonts w:ascii="Times New Roman" w:eastAsia="Times New Roman" w:hAnsi="Times New Roman" w:cs="Times New Roman"/>
+          <w:color w:val="000000"/>
+          <w:sz w:val="28"/>
+          <w:szCs w:val="28"/>
+          <w:lang w:eastAsia="ru-RU"/>
+        </w:rPr>
+        <w:drawing>
+          <wp:inline distT="0" distB="0" distL="0" distR="0" wp14:anchorId="30A67D91" wp14:editId="75A27088">
+            <wp:extent cx="5480940" cy="3810000"/>
+            <wp:effectExtent l="0" t="0" r="5715" b="0"/>
+            <wp:docPr id="2" name="Рисунок 2"/>
+            <wp:cNvGraphicFramePr>
+              <a:graphicFrameLocks xmlns:a="http://schemas.openxmlformats.org/drawingml/2006/main" noChangeAspect="1"/>
+            </wp:cNvGraphicFramePr>
+            <a:graphic xmlns:a="http://schemas.openxmlformats.org/drawingml/2006/main">
+              <a:graphicData uri="http://schemas.openxmlformats.org/drawingml/2006/picture">
+                <pic:pic xmlns:pic="http://schemas.openxmlformats.org/drawingml/2006/picture">
+                  <pic:nvPicPr>
+                    <pic:cNvPr id="1" name=""/>
+                    <pic:cNvPicPr/>
+                  </pic:nvPicPr>
+                  <pic:blipFill>
+                    <a:blip r:embed="rId6"/>
+                    <a:stretch>
+                      <a:fillRect/>
+                    </a:stretch>
+                  </pic:blipFill>
+                  <pic:spPr>
+                    <a:xfrm>
+                      <a:off x="0" y="0"/>
+                      <a:ext cx="5493659" cy="3818841"/>
+                    </a:xfrm>
+                    <a:prstGeom prst="rect">
+                      <a:avLst/>
+                    </a:prstGeom>
+                  </pic:spPr>
+                </pic:pic>
+              </a:graphicData>
+            </a:graphic>
+          </wp:inline>
+        </w:drawing>
+      </w:r>
+    </w:p>
+    <w:p>
+      <w:pPr>
+        <w:pStyle w:val="a3"/>
+        <w:spacing w:line="276" w:lineRule="auto"/>
+        <w:jc w:val="center"/>
+        <w:rPr>
+          <w:rFonts w:ascii="Times New Roman" w:eastAsia="Times New Roman" w:hAnsi="Times New Roman" w:cs="Times New Roman"/>
+          <w:i w:val="0"/>
+          <w:iCs w:val="0"/>
+          <w:color w:val="auto"/>
+          <w:sz w:val="28"/>
+          <w:szCs w:val="28"/>
+          <w:lang w:eastAsia="ru-RU"/>
+        </w:rPr>
+      </w:pPr>
+      <w:r>
+        <w:rPr>
+          <w:rFonts w:ascii="Times New Roman" w:hAnsi="Times New Roman" w:cs="Times New Roman"/>
+          <w:i w:val="0"/>
+          <w:iCs w:val="0"/>
+          <w:color w:val="auto"/>
+          <w:sz w:val="28"/>
+          <w:szCs w:val="28"/>
+        </w:rPr>
+        <w:t xml:space="preserve">Рисунок </w:t>
+      </w:r>
+      <w:r>
+        <w:rPr>
+          <w:rFonts w:ascii="Times New Roman" w:hAnsi="Times New Roman" w:cs="Times New Roman"/>
+          <w:i w:val="0"/>
+          <w:iCs w:val="0"/>
+          <w:color w:val="auto"/>
+          <w:sz w:val="28"/>
+          <w:szCs w:val="28"/>
+        </w:rPr>
+        <w:fldChar w:fldCharType="begin"/>
+      </w:r>
+      <w:r>
+        <w:rPr>
+          <w:rFonts w:ascii="Times New Roman" w:hAnsi="Times New Roman" w:cs="Times New Roman"/>
+          <w:i w:val="0"/>
+          <w:iCs w:val="0"/>
+          <w:color w:val="auto"/>
+          <w:sz w:val="28"/>
+          <w:szCs w:val="28"/>
+        </w:rPr>
+        <w:instrText xml:space="preserve"> SEQ Рисунок \* ARABIC </w:instrText>
+      </w:r>
+      <w:r>
+        <w:rPr>
+          <w:rFonts w:ascii="Times New Roman" w:hAnsi="Times New Roman" w:cs="Times New Roman"/>
+          <w:i w:val="0"/>
+          <w:iCs w:val="0"/>
+          <w:color w:val="auto"/>
+          <w:sz w:val="28"/>
+          <w:szCs w:val="28"/>
+        </w:rPr>
+        <w:fldChar w:fldCharType="separate"/>
+      </w:r>
+      <w:r>
+        <w:rPr>
+          <w:rFonts w:ascii="Times New Roman" w:hAnsi="Times New Roman" w:cs="Times New Roman"/>
+          <w:i w:val="0"/>
+          <w:iCs w:val="0"/>
+          <w:noProof/>
+          <w:color w:val="auto"/>
+          <w:sz w:val="28"/>
+          <w:szCs w:val="28"/>
+        </w:rPr>
+        <w:t>2</w:t>
+      </w:r>
+      <w:r>
+        <w:rPr>
+          <w:rFonts w:ascii="Times New Roman" w:hAnsi="Times New Roman" w:cs="Times New Roman"/>
+          <w:i w:val="0"/>
+          <w:iCs w:val="0"/>
+          <w:color w:val="auto"/>
+          <w:sz w:val="28"/>
+          <w:szCs w:val="28"/>
+        </w:rPr>
+        <w:fldChar w:fldCharType="end"/>
+      </w:r>
+      <w:r>
+        <w:rPr>
+          <w:rFonts w:ascii="Times New Roman" w:hAnsi="Times New Roman" w:cs="Times New Roman"/>
+          <w:i w:val="0"/>
+          <w:iCs w:val="0"/>
+          <w:color w:val="auto"/>
+          <w:sz w:val="28"/>
+          <w:szCs w:val="28"/>
+        </w:rPr>
+        <w:t xml:space="preserve"> – Диаграмма декомпозиции системы первого </w:t>
+      </w:r>
+      <w:r>
+        <w:rPr>
+          <w:rFonts w:ascii="Times New Roman" w:hAnsi="Times New Roman" w:cs="Times New Roman"/>
+          <w:i w:val="0"/>
+          <w:iCs w:val="0"/>
+          <w:noProof/>
+          <w:color w:val="auto"/>
+          <w:sz w:val="28"/>
+          <w:szCs w:val="28"/>
+        </w:rPr>
+        <w:t>уровня</w:t>
+      </w:r>
+    </w:p>
+    <w:p>
+      <w:pPr>
+        <w:spacing w:line="276" w:lineRule="auto"/>
+        <w:ind w:firstLine="426"/>
+        <w:jc w:val="both"/>
+        <w:rPr>
+          <w:rFonts w:ascii="Times New Roman" w:eastAsia="Times New Roman" w:hAnsi="Times New Roman" w:cs="Times New Roman"/>
+          <w:color w:val="000000"/>
+          <w:sz w:val="28"/>
+          <w:szCs w:val="28"/>
+          <w:lang w:eastAsia="ru-RU"/>
+        </w:rPr>
+      </w:pPr>
+      <w:r>
+        <w:rPr>
+          <w:rFonts w:ascii="Times New Roman" w:eastAsia="Times New Roman" w:hAnsi="Times New Roman" w:cs="Times New Roman"/>
+          <w:color w:val="000000"/>
+          <w:sz w:val="28"/>
+          <w:szCs w:val="28"/>
+          <w:lang w:eastAsia="ru-RU"/>
+        </w:rPr>
+        <w:t>В процессе составления диаграммы DFD было выделено несколько хранилищ данных</w:t>
+      </w:r>
+      <w:r>
+        <w:rPr>
+          <w:rFonts w:ascii="Times New Roman" w:eastAsia="Times New Roman" w:hAnsi="Times New Roman" w:cs="Times New Roman"/>
+          <w:color w:val="000000"/>
+          <w:sz w:val="28"/>
+          <w:szCs w:val="28"/>
+          <w:lang w:eastAsia="ru-RU"/>
+        </w:rPr>
+        <w:t xml:space="preserve">, </w:t>
+      </w:r>
+      <w:r>
+        <w:rPr>
+          <w:rFonts w:ascii="Times New Roman" w:eastAsia="Times New Roman" w:hAnsi="Times New Roman" w:cs="Times New Roman"/>
+          <w:color w:val="000000"/>
+          <w:sz w:val="28"/>
+          <w:szCs w:val="28"/>
+          <w:lang w:eastAsia="ru-RU"/>
+        </w:rPr>
+        <w:t xml:space="preserve">а именно: </w:t>
       </w:r>
     </w:p>
     <w:p>
@@ -438,327 +961,671 @@
           <w:numId w:val="1"/>
         </w:numPr>
         <w:spacing w:line="276" w:lineRule="auto"/>
+        <w:ind w:left="426" w:firstLine="0"/>
         <w:jc w:val="both"/>
         <w:rPr>
-          <w:rFonts w:ascii="Times New Roman" w:hAnsi="Times New Roman" w:cs="Times New Roman"/>
-          <w:sz w:val="28"/>
-          <w:szCs w:val="28"/>
-        </w:rPr>
-      </w:pPr>
-      <w:r>
-        <w:rPr>
-          <w:rFonts w:ascii="Times New Roman" w:hAnsi="Times New Roman" w:cs="Times New Roman"/>
-          <w:sz w:val="28"/>
-          <w:szCs w:val="28"/>
-        </w:rPr>
-        <w:t>Ознакомиться с методологией построения диаграмм потоков данных</w:t>
-      </w:r>
-    </w:p>
-    <w:p>
-      <w:pPr>
-        <w:pStyle w:val="2"/>
-        <w:spacing w:after="240" w:line="276" w:lineRule="auto"/>
-        <w:rPr>
-          <w:rFonts w:cs="Times New Roman"/>
-        </w:rPr>
-      </w:pPr>
-      <w:r>
-        <w:rPr>
-          <w:rFonts w:cs="Times New Roman"/>
-        </w:rPr>
-        <w:t>Ход работы</w:t>
+          <w:rFonts w:ascii="Times New Roman" w:eastAsia="Times New Roman" w:hAnsi="Times New Roman" w:cs="Times New Roman"/>
+          <w:color w:val="000000"/>
+          <w:sz w:val="28"/>
+          <w:szCs w:val="28"/>
+          <w:lang w:eastAsia="ru-RU"/>
+        </w:rPr>
+      </w:pPr>
+      <w:r>
+        <w:rPr>
+          <w:rFonts w:ascii="Times New Roman" w:eastAsia="Times New Roman" w:hAnsi="Times New Roman" w:cs="Times New Roman"/>
+          <w:color w:val="000000"/>
+          <w:sz w:val="28"/>
+          <w:szCs w:val="28"/>
+          <w:lang w:eastAsia="ru-RU"/>
+        </w:rPr>
+        <w:t>Хранилище данных о ВУЗах – таблица или набор таблиц в базе данных</w:t>
+      </w:r>
+      <w:r>
+        <w:rPr>
+          <w:rFonts w:ascii="Times New Roman" w:eastAsia="Times New Roman" w:hAnsi="Times New Roman" w:cs="Times New Roman"/>
+          <w:color w:val="000000"/>
+          <w:sz w:val="28"/>
+          <w:szCs w:val="28"/>
+          <w:lang w:eastAsia="ru-RU"/>
+        </w:rPr>
+        <w:t>, в</w:t>
+      </w:r>
+      <w:r>
+        <w:rPr>
+          <w:rFonts w:ascii="Times New Roman" w:eastAsia="Times New Roman" w:hAnsi="Times New Roman" w:cs="Times New Roman"/>
+          <w:color w:val="000000"/>
+          <w:sz w:val="28"/>
+          <w:szCs w:val="28"/>
+          <w:lang w:eastAsia="ru-RU"/>
+        </w:rPr>
+        <w:t xml:space="preserve"> которых хранятся стандартизированные данные о ВУЗах, необходимые для фильтрации ВУЗов по ключевым параметрам, </w:t>
+      </w:r>
+      <w:r>
+        <w:rPr>
+          <w:rFonts w:ascii="Times New Roman" w:eastAsia="Times New Roman" w:hAnsi="Times New Roman" w:cs="Times New Roman"/>
+          <w:color w:val="000000"/>
+          <w:sz w:val="28"/>
+          <w:szCs w:val="28"/>
+          <w:lang w:eastAsia="ru-RU"/>
+        </w:rPr>
+        <w:t>информация и ссылки на информационные ресурсы о каждом ВУЗе</w:t>
+      </w:r>
+      <w:r>
+        <w:rPr>
+          <w:rFonts w:ascii="Times New Roman" w:eastAsia="Times New Roman" w:hAnsi="Times New Roman" w:cs="Times New Roman"/>
+          <w:color w:val="000000"/>
+          <w:sz w:val="28"/>
+          <w:szCs w:val="28"/>
+          <w:lang w:eastAsia="ru-RU"/>
+        </w:rPr>
+        <w:t>;</w:t>
+      </w:r>
+    </w:p>
+    <w:p>
+      <w:pPr>
+        <w:pStyle w:val="a6"/>
+        <w:numPr>
+          <w:ilvl w:val="0"/>
+          <w:numId w:val="1"/>
+        </w:numPr>
+        <w:spacing w:line="276" w:lineRule="auto"/>
+        <w:ind w:left="426" w:firstLine="0"/>
+        <w:jc w:val="both"/>
+        <w:rPr>
+          <w:rFonts w:ascii="Times New Roman" w:eastAsia="Times New Roman" w:hAnsi="Times New Roman" w:cs="Times New Roman"/>
+          <w:color w:val="000000"/>
+          <w:sz w:val="28"/>
+          <w:szCs w:val="28"/>
+          <w:lang w:eastAsia="ru-RU"/>
+        </w:rPr>
+      </w:pPr>
+      <w:r>
+        <w:rPr>
+          <w:rFonts w:ascii="Times New Roman" w:eastAsia="Times New Roman" w:hAnsi="Times New Roman" w:cs="Times New Roman"/>
+          <w:color w:val="000000"/>
+          <w:sz w:val="28"/>
+          <w:szCs w:val="28"/>
+          <w:lang w:eastAsia="ru-RU"/>
+        </w:rPr>
+        <w:t xml:space="preserve">Хранилище </w:t>
+      </w:r>
+      <w:r>
+        <w:rPr>
+          <w:rFonts w:ascii="Times New Roman" w:eastAsia="Times New Roman" w:hAnsi="Times New Roman" w:cs="Times New Roman"/>
+          <w:color w:val="000000"/>
+          <w:sz w:val="28"/>
+          <w:szCs w:val="28"/>
+          <w:lang w:eastAsia="ru-RU"/>
+        </w:rPr>
+        <w:t xml:space="preserve">данных </w:t>
+      </w:r>
+      <w:r>
+        <w:rPr>
+          <w:rFonts w:ascii="Times New Roman" w:eastAsia="Times New Roman" w:hAnsi="Times New Roman" w:cs="Times New Roman"/>
+          <w:color w:val="000000"/>
+          <w:sz w:val="28"/>
+          <w:szCs w:val="28"/>
+          <w:lang w:eastAsia="ru-RU"/>
+        </w:rPr>
+        <w:t xml:space="preserve">пользователей – таблица в базе данных, в которой хранятся данные обо всех пользователях системы, а именно: логин, пароль, </w:t>
+      </w:r>
+      <w:r>
+        <w:rPr>
+          <w:rFonts w:ascii="Times New Roman" w:eastAsia="Times New Roman" w:hAnsi="Times New Roman" w:cs="Times New Roman"/>
+          <w:color w:val="000000"/>
+          <w:sz w:val="28"/>
+          <w:szCs w:val="28"/>
+          <w:lang w:val="en-US" w:eastAsia="ru-RU"/>
+        </w:rPr>
+        <w:t>id</w:t>
+      </w:r>
+      <w:r>
+        <w:rPr>
+          <w:rFonts w:ascii="Times New Roman" w:eastAsia="Times New Roman" w:hAnsi="Times New Roman" w:cs="Times New Roman"/>
+          <w:color w:val="000000"/>
+          <w:sz w:val="28"/>
+          <w:szCs w:val="28"/>
+          <w:lang w:eastAsia="ru-RU"/>
+        </w:rPr>
+        <w:t>, электронная почта</w:t>
+      </w:r>
+      <w:r>
+        <w:rPr>
+          <w:rFonts w:ascii="Times New Roman" w:eastAsia="Times New Roman" w:hAnsi="Times New Roman" w:cs="Times New Roman"/>
+          <w:color w:val="000000"/>
+          <w:sz w:val="28"/>
+          <w:szCs w:val="28"/>
+          <w:lang w:eastAsia="ru-RU"/>
+        </w:rPr>
+        <w:t>;</w:t>
+      </w:r>
+    </w:p>
+    <w:p>
+      <w:pPr>
+        <w:pStyle w:val="a6"/>
+        <w:numPr>
+          <w:ilvl w:val="0"/>
+          <w:numId w:val="1"/>
+        </w:numPr>
+        <w:spacing w:line="276" w:lineRule="auto"/>
+        <w:ind w:left="426" w:firstLine="0"/>
+        <w:jc w:val="both"/>
+        <w:rPr>
+          <w:rFonts w:ascii="Times New Roman" w:eastAsia="Times New Roman" w:hAnsi="Times New Roman" w:cs="Times New Roman"/>
+          <w:color w:val="000000"/>
+          <w:sz w:val="28"/>
+          <w:szCs w:val="28"/>
+          <w:lang w:eastAsia="ru-RU"/>
+        </w:rPr>
+      </w:pPr>
+      <w:r>
+        <w:rPr>
+          <w:rFonts w:ascii="Times New Roman" w:eastAsia="Times New Roman" w:hAnsi="Times New Roman" w:cs="Times New Roman"/>
+          <w:color w:val="000000"/>
+          <w:sz w:val="28"/>
+          <w:szCs w:val="28"/>
+          <w:lang w:eastAsia="ru-RU"/>
+        </w:rPr>
+        <w:t xml:space="preserve">Хранилище данных абитуриентов – </w:t>
+      </w:r>
+      <w:r>
+        <w:rPr>
+          <w:rFonts w:ascii="Times New Roman" w:eastAsia="Times New Roman" w:hAnsi="Times New Roman" w:cs="Times New Roman"/>
+          <w:color w:val="000000"/>
+          <w:sz w:val="28"/>
+          <w:szCs w:val="28"/>
+          <w:lang w:eastAsia="ru-RU"/>
+        </w:rPr>
+        <w:t>таблица или набор таблиц в базе данных</w:t>
+      </w:r>
+      <w:r>
+        <w:rPr>
+          <w:rFonts w:ascii="Times New Roman" w:eastAsia="Times New Roman" w:hAnsi="Times New Roman" w:cs="Times New Roman"/>
+          <w:color w:val="000000"/>
+          <w:sz w:val="28"/>
+          <w:szCs w:val="28"/>
+          <w:lang w:eastAsia="ru-RU"/>
+        </w:rPr>
+        <w:t>, в которых хранятся данные абитуриентов, необходимые для поступления в ВУЗы</w:t>
+      </w:r>
+      <w:r>
+        <w:rPr>
+          <w:rFonts w:ascii="Times New Roman" w:eastAsia="Times New Roman" w:hAnsi="Times New Roman" w:cs="Times New Roman"/>
+          <w:color w:val="000000"/>
+          <w:sz w:val="28"/>
+          <w:szCs w:val="28"/>
+          <w:lang w:eastAsia="ru-RU"/>
+        </w:rPr>
+        <w:t>;</w:t>
+      </w:r>
+    </w:p>
+    <w:p>
+      <w:pPr>
+        <w:pStyle w:val="a6"/>
+        <w:numPr>
+          <w:ilvl w:val="0"/>
+          <w:numId w:val="1"/>
+        </w:numPr>
+        <w:spacing w:line="276" w:lineRule="auto"/>
+        <w:ind w:left="426" w:firstLine="0"/>
+        <w:jc w:val="both"/>
+        <w:rPr>
+          <w:rFonts w:ascii="Times New Roman" w:eastAsia="Times New Roman" w:hAnsi="Times New Roman" w:cs="Times New Roman"/>
+          <w:color w:val="000000"/>
+          <w:sz w:val="28"/>
+          <w:szCs w:val="28"/>
+          <w:lang w:eastAsia="ru-RU"/>
+        </w:rPr>
+      </w:pPr>
+      <w:r>
+        <w:rPr>
+          <w:rFonts w:ascii="Times New Roman" w:eastAsia="Times New Roman" w:hAnsi="Times New Roman" w:cs="Times New Roman"/>
+          <w:color w:val="000000"/>
+          <w:sz w:val="28"/>
+          <w:szCs w:val="28"/>
+          <w:lang w:eastAsia="ru-RU"/>
+        </w:rPr>
+        <w:t xml:space="preserve">Хранилище списков поступающих – таблицы или распределенная база данных для хранения список поступающих абитуриентов во все ВУЗы, представленные в системе. </w:t>
       </w:r>
     </w:p>
     <w:p>
       <w:pPr>
         <w:pStyle w:val="a7"/>
         <w:spacing w:before="60" w:beforeAutospacing="0" w:after="60" w:afterAutospacing="0" w:line="276" w:lineRule="auto"/>
-        <w:ind w:firstLine="284"/>
+        <w:ind w:firstLine="426"/>
         <w:jc w:val="both"/>
         <w:rPr>
-          <w:sz w:val="28"/>
-          <w:szCs w:val="28"/>
-        </w:rPr>
-      </w:pPr>
-      <w:r>
-        <w:rPr>
-          <w:color w:val="000000"/>
-          <w:sz w:val="28"/>
-          <w:szCs w:val="28"/>
-        </w:rPr>
-        <w:t>Для выбранного варианта инфокоммуникационной системы требуется построить набор диаграмм потоков данных для отдельных сценариев работ, отражающих логику и взаимоотношение подразделений (подсистем).</w:t>
+          <w:color w:val="000000"/>
+          <w:sz w:val="28"/>
+          <w:szCs w:val="28"/>
+        </w:rPr>
+      </w:pPr>
+      <w:r>
+        <w:rPr>
+          <w:color w:val="000000"/>
+          <w:sz w:val="28"/>
+          <w:szCs w:val="28"/>
+        </w:rPr>
+        <w:lastRenderedPageBreak/>
+        <w:t>Для упрощения восприятия информации с диаграммы (рис. 2), некоторые функции были объединены в блоки, дальнейшая их декомпозиция изображена на рисунках 3 и 4.</w:t>
       </w:r>
     </w:p>
     <w:p>
       <w:pPr>
         <w:pStyle w:val="a7"/>
+        <w:keepNext/>
         <w:spacing w:before="60" w:beforeAutospacing="0" w:after="60" w:afterAutospacing="0" w:line="276" w:lineRule="auto"/>
-        <w:ind w:firstLine="284"/>
+        <w:jc w:val="center"/>
+        <w:rPr>
+          <w:sz w:val="28"/>
+          <w:szCs w:val="28"/>
+        </w:rPr>
+      </w:pPr>
+      <w:r>
+        <w:rPr>
+          <w:sz w:val="28"/>
+          <w:szCs w:val="28"/>
+        </w:rPr>
+        <w:drawing>
+          <wp:inline distT="0" distB="0" distL="0" distR="0" wp14:anchorId="057F6007" wp14:editId="70EF92A0">
+            <wp:extent cx="5579533" cy="3845840"/>
+            <wp:effectExtent l="0" t="0" r="2540" b="2540"/>
+            <wp:docPr id="3" name="Рисунок 3"/>
+            <wp:cNvGraphicFramePr>
+              <a:graphicFrameLocks xmlns:a="http://schemas.openxmlformats.org/drawingml/2006/main" noChangeAspect="1"/>
+            </wp:cNvGraphicFramePr>
+            <a:graphic xmlns:a="http://schemas.openxmlformats.org/drawingml/2006/main">
+              <a:graphicData uri="http://schemas.openxmlformats.org/drawingml/2006/picture">
+                <pic:pic xmlns:pic="http://schemas.openxmlformats.org/drawingml/2006/picture">
+                  <pic:nvPicPr>
+                    <pic:cNvPr id="1" name=""/>
+                    <pic:cNvPicPr/>
+                  </pic:nvPicPr>
+                  <pic:blipFill>
+                    <a:blip r:embed="rId7"/>
+                    <a:stretch>
+                      <a:fillRect/>
+                    </a:stretch>
+                  </pic:blipFill>
+                  <pic:spPr>
+                    <a:xfrm>
+                      <a:off x="0" y="0"/>
+                      <a:ext cx="5595070" cy="3856549"/>
+                    </a:xfrm>
+                    <a:prstGeom prst="rect">
+                      <a:avLst/>
+                    </a:prstGeom>
+                  </pic:spPr>
+                </pic:pic>
+              </a:graphicData>
+            </a:graphic>
+          </wp:inline>
+        </w:drawing>
+      </w:r>
+    </w:p>
+    <w:p>
+      <w:pPr>
+        <w:pStyle w:val="a3"/>
+        <w:spacing w:line="276" w:lineRule="auto"/>
+        <w:jc w:val="center"/>
+        <w:rPr>
+          <w:rFonts w:ascii="Times New Roman" w:hAnsi="Times New Roman" w:cs="Times New Roman"/>
+          <w:i w:val="0"/>
+          <w:iCs w:val="0"/>
+          <w:color w:val="auto"/>
+          <w:sz w:val="28"/>
+          <w:szCs w:val="28"/>
+        </w:rPr>
+      </w:pPr>
+      <w:r>
+        <w:rPr>
+          <w:rFonts w:ascii="Times New Roman" w:hAnsi="Times New Roman" w:cs="Times New Roman"/>
+          <w:i w:val="0"/>
+          <w:iCs w:val="0"/>
+          <w:color w:val="auto"/>
+          <w:sz w:val="28"/>
+          <w:szCs w:val="28"/>
+        </w:rPr>
+        <w:t xml:space="preserve">Рисунок </w:t>
+      </w:r>
+      <w:r>
+        <w:rPr>
+          <w:rFonts w:ascii="Times New Roman" w:hAnsi="Times New Roman" w:cs="Times New Roman"/>
+          <w:i w:val="0"/>
+          <w:iCs w:val="0"/>
+          <w:color w:val="auto"/>
+          <w:sz w:val="28"/>
+          <w:szCs w:val="28"/>
+        </w:rPr>
+        <w:fldChar w:fldCharType="begin"/>
+      </w:r>
+      <w:r>
+        <w:rPr>
+          <w:rFonts w:ascii="Times New Roman" w:hAnsi="Times New Roman" w:cs="Times New Roman"/>
+          <w:i w:val="0"/>
+          <w:iCs w:val="0"/>
+          <w:color w:val="auto"/>
+          <w:sz w:val="28"/>
+          <w:szCs w:val="28"/>
+        </w:rPr>
+        <w:instrText xml:space="preserve"> SEQ Рисунок \* ARABIC </w:instrText>
+      </w:r>
+      <w:r>
+        <w:rPr>
+          <w:rFonts w:ascii="Times New Roman" w:hAnsi="Times New Roman" w:cs="Times New Roman"/>
+          <w:i w:val="0"/>
+          <w:iCs w:val="0"/>
+          <w:color w:val="auto"/>
+          <w:sz w:val="28"/>
+          <w:szCs w:val="28"/>
+        </w:rPr>
+        <w:fldChar w:fldCharType="separate"/>
+      </w:r>
+      <w:r>
+        <w:rPr>
+          <w:rFonts w:ascii="Times New Roman" w:hAnsi="Times New Roman" w:cs="Times New Roman"/>
+          <w:i w:val="0"/>
+          <w:iCs w:val="0"/>
+          <w:noProof/>
+          <w:color w:val="auto"/>
+          <w:sz w:val="28"/>
+          <w:szCs w:val="28"/>
+        </w:rPr>
+        <w:t>3</w:t>
+      </w:r>
+      <w:r>
+        <w:rPr>
+          <w:rFonts w:ascii="Times New Roman" w:hAnsi="Times New Roman" w:cs="Times New Roman"/>
+          <w:i w:val="0"/>
+          <w:iCs w:val="0"/>
+          <w:color w:val="auto"/>
+          <w:sz w:val="28"/>
+          <w:szCs w:val="28"/>
+        </w:rPr>
+        <w:fldChar w:fldCharType="end"/>
+      </w:r>
+      <w:r>
+        <w:rPr>
+          <w:rFonts w:ascii="Times New Roman" w:hAnsi="Times New Roman" w:cs="Times New Roman"/>
+          <w:i w:val="0"/>
+          <w:iCs w:val="0"/>
+          <w:color w:val="auto"/>
+          <w:sz w:val="28"/>
+          <w:szCs w:val="28"/>
+        </w:rPr>
+        <w:t xml:space="preserve"> </w:t>
+      </w:r>
+      <w:r>
+        <w:rPr>
+          <w:rFonts w:ascii="Times New Roman" w:hAnsi="Times New Roman" w:cs="Times New Roman"/>
+          <w:i w:val="0"/>
+          <w:iCs w:val="0"/>
+          <w:color w:val="auto"/>
+          <w:sz w:val="28"/>
+          <w:szCs w:val="28"/>
+        </w:rPr>
+        <w:t xml:space="preserve">– </w:t>
+      </w:r>
+      <w:r>
+        <w:rPr>
+          <w:rFonts w:ascii="Times New Roman" w:hAnsi="Times New Roman" w:cs="Times New Roman"/>
+          <w:i w:val="0"/>
+          <w:iCs w:val="0"/>
+          <w:color w:val="auto"/>
+          <w:sz w:val="28"/>
+          <w:szCs w:val="28"/>
+        </w:rPr>
+        <w:t>Диаграмма декомпозиции блока "Создать профиль"</w:t>
+      </w:r>
+    </w:p>
+    <w:p>
+      <w:pPr>
+        <w:keepNext/>
+        <w:spacing w:line="276" w:lineRule="auto"/>
+        <w:jc w:val="center"/>
+        <w:rPr>
+          <w:rFonts w:ascii="Times New Roman" w:hAnsi="Times New Roman" w:cs="Times New Roman"/>
+          <w:sz w:val="28"/>
+          <w:szCs w:val="28"/>
+        </w:rPr>
+      </w:pPr>
+      <w:r>
+        <w:rPr>
+          <w:rFonts w:ascii="Times New Roman" w:hAnsi="Times New Roman" w:cs="Times New Roman"/>
+          <w:sz w:val="28"/>
+          <w:szCs w:val="28"/>
+        </w:rPr>
+        <w:drawing>
+          <wp:inline distT="0" distB="0" distL="0" distR="0" wp14:anchorId="4D2A1671" wp14:editId="58D41E29">
+            <wp:extent cx="5266267" cy="3667597"/>
+            <wp:effectExtent l="0" t="0" r="0" b="9525"/>
+            <wp:docPr id="4" name="Рисунок 4"/>
+            <wp:cNvGraphicFramePr>
+              <a:graphicFrameLocks xmlns:a="http://schemas.openxmlformats.org/drawingml/2006/main" noChangeAspect="1"/>
+            </wp:cNvGraphicFramePr>
+            <a:graphic xmlns:a="http://schemas.openxmlformats.org/drawingml/2006/main">
+              <a:graphicData uri="http://schemas.openxmlformats.org/drawingml/2006/picture">
+                <pic:pic xmlns:pic="http://schemas.openxmlformats.org/drawingml/2006/picture">
+                  <pic:nvPicPr>
+                    <pic:cNvPr id="1" name=""/>
+                    <pic:cNvPicPr/>
+                  </pic:nvPicPr>
+                  <pic:blipFill>
+                    <a:blip r:embed="rId8"/>
+                    <a:stretch>
+                      <a:fillRect/>
+                    </a:stretch>
+                  </pic:blipFill>
+                  <pic:spPr>
+                    <a:xfrm>
+                      <a:off x="0" y="0"/>
+                      <a:ext cx="5283648" cy="3679702"/>
+                    </a:xfrm>
+                    <a:prstGeom prst="rect">
+                      <a:avLst/>
+                    </a:prstGeom>
+                  </pic:spPr>
+                </pic:pic>
+              </a:graphicData>
+            </a:graphic>
+          </wp:inline>
+        </w:drawing>
+      </w:r>
+    </w:p>
+    <w:p>
+      <w:pPr>
+        <w:pStyle w:val="a3"/>
+        <w:spacing w:line="276" w:lineRule="auto"/>
+        <w:jc w:val="center"/>
+        <w:rPr>
+          <w:rFonts w:ascii="Times New Roman" w:hAnsi="Times New Roman" w:cs="Times New Roman"/>
+          <w:i w:val="0"/>
+          <w:iCs w:val="0"/>
+          <w:color w:val="auto"/>
+          <w:sz w:val="28"/>
+          <w:szCs w:val="28"/>
+        </w:rPr>
+      </w:pPr>
+      <w:r>
+        <w:rPr>
+          <w:rFonts w:ascii="Times New Roman" w:hAnsi="Times New Roman" w:cs="Times New Roman"/>
+          <w:i w:val="0"/>
+          <w:iCs w:val="0"/>
+          <w:color w:val="auto"/>
+          <w:sz w:val="28"/>
+          <w:szCs w:val="28"/>
+        </w:rPr>
+        <w:t xml:space="preserve">Рисунок </w:t>
+      </w:r>
+      <w:r>
+        <w:rPr>
+          <w:rFonts w:ascii="Times New Roman" w:hAnsi="Times New Roman" w:cs="Times New Roman"/>
+          <w:i w:val="0"/>
+          <w:iCs w:val="0"/>
+          <w:color w:val="auto"/>
+          <w:sz w:val="28"/>
+          <w:szCs w:val="28"/>
+        </w:rPr>
+        <w:fldChar w:fldCharType="begin"/>
+      </w:r>
+      <w:r>
+        <w:rPr>
+          <w:rFonts w:ascii="Times New Roman" w:hAnsi="Times New Roman" w:cs="Times New Roman"/>
+          <w:i w:val="0"/>
+          <w:iCs w:val="0"/>
+          <w:color w:val="auto"/>
+          <w:sz w:val="28"/>
+          <w:szCs w:val="28"/>
+        </w:rPr>
+        <w:instrText xml:space="preserve"> SEQ Рисунок \* ARABIC </w:instrText>
+      </w:r>
+      <w:r>
+        <w:rPr>
+          <w:rFonts w:ascii="Times New Roman" w:hAnsi="Times New Roman" w:cs="Times New Roman"/>
+          <w:i w:val="0"/>
+          <w:iCs w:val="0"/>
+          <w:color w:val="auto"/>
+          <w:sz w:val="28"/>
+          <w:szCs w:val="28"/>
+        </w:rPr>
+        <w:fldChar w:fldCharType="separate"/>
+      </w:r>
+      <w:r>
+        <w:rPr>
+          <w:rFonts w:ascii="Times New Roman" w:hAnsi="Times New Roman" w:cs="Times New Roman"/>
+          <w:i w:val="0"/>
+          <w:iCs w:val="0"/>
+          <w:noProof/>
+          <w:color w:val="auto"/>
+          <w:sz w:val="28"/>
+          <w:szCs w:val="28"/>
+        </w:rPr>
+        <w:t>4</w:t>
+      </w:r>
+      <w:r>
+        <w:rPr>
+          <w:rFonts w:ascii="Times New Roman" w:hAnsi="Times New Roman" w:cs="Times New Roman"/>
+          <w:i w:val="0"/>
+          <w:iCs w:val="0"/>
+          <w:color w:val="auto"/>
+          <w:sz w:val="28"/>
+          <w:szCs w:val="28"/>
+        </w:rPr>
+        <w:fldChar w:fldCharType="end"/>
+      </w:r>
+      <w:r>
+        <w:rPr>
+          <w:rFonts w:ascii="Times New Roman" w:hAnsi="Times New Roman" w:cs="Times New Roman"/>
+          <w:i w:val="0"/>
+          <w:iCs w:val="0"/>
+          <w:color w:val="auto"/>
+          <w:sz w:val="28"/>
+          <w:szCs w:val="28"/>
+        </w:rPr>
+        <w:t xml:space="preserve"> </w:t>
+      </w:r>
+      <w:r>
+        <w:rPr>
+          <w:rFonts w:ascii="Times New Roman" w:hAnsi="Times New Roman" w:cs="Times New Roman"/>
+          <w:i w:val="0"/>
+          <w:iCs w:val="0"/>
+          <w:color w:val="auto"/>
+          <w:sz w:val="28"/>
+          <w:szCs w:val="28"/>
+        </w:rPr>
+        <w:t xml:space="preserve">– </w:t>
+      </w:r>
+      <w:r>
+        <w:rPr>
+          <w:rFonts w:ascii="Times New Roman" w:hAnsi="Times New Roman" w:cs="Times New Roman"/>
+          <w:i w:val="0"/>
+          <w:iCs w:val="0"/>
+          <w:color w:val="auto"/>
+          <w:sz w:val="28"/>
+          <w:szCs w:val="28"/>
+        </w:rPr>
+        <w:t>Диаграмма декомпозиции блока "Выбрать ВУЗ"</w:t>
+      </w:r>
+    </w:p>
+    <w:p>
+      <w:pPr>
+        <w:ind w:firstLine="708"/>
         <w:jc w:val="both"/>
-        <w:rPr>
-          <w:sz w:val="28"/>
-          <w:szCs w:val="28"/>
-        </w:rPr>
-      </w:pPr>
-      <w:r>
-        <w:rPr>
-          <w:color w:val="000000"/>
-          <w:sz w:val="28"/>
-          <w:szCs w:val="28"/>
-        </w:rPr>
-        <w:t>Диаграммы потоков данных (</w:t>
-      </w:r>
-      <w:proofErr w:type="spellStart"/>
-      <w:r>
-        <w:rPr>
-          <w:color w:val="000000"/>
-          <w:sz w:val="28"/>
-          <w:szCs w:val="28"/>
-        </w:rPr>
-        <w:t>Data</w:t>
-      </w:r>
-      <w:proofErr w:type="spellEnd"/>
-      <w:r>
-        <w:rPr>
-          <w:color w:val="000000"/>
+      </w:pPr>
+      <w:r>
+        <w:rPr>
+          <w:rFonts w:ascii="Times New Roman" w:hAnsi="Times New Roman" w:cs="Times New Roman"/>
+          <w:sz w:val="28"/>
+          <w:szCs w:val="28"/>
+        </w:rPr>
+        <w:lastRenderedPageBreak/>
+        <w:t>Для оптимизации работы системы в качестве хранилища списков поступающих предполагается использовать распределенную базу данных, в которой данные по каждому ВУЗу</w:t>
+      </w:r>
+      <w:r>
+        <w:rPr>
+          <w:rFonts w:ascii="Times New Roman" w:hAnsi="Times New Roman" w:cs="Times New Roman"/>
+          <w:sz w:val="28"/>
+          <w:szCs w:val="28"/>
+        </w:rPr>
+        <w:t xml:space="preserve"> хранятся на серверах </w:t>
+      </w:r>
+      <w:r>
+        <w:rPr>
+          <w:rFonts w:ascii="Times New Roman" w:hAnsi="Times New Roman" w:cs="Times New Roman"/>
+          <w:sz w:val="28"/>
+          <w:szCs w:val="28"/>
+        </w:rPr>
+        <w:t xml:space="preserve">соответствующего </w:t>
+      </w:r>
+      <w:r>
+        <w:rPr>
+          <w:rFonts w:ascii="Times New Roman" w:hAnsi="Times New Roman" w:cs="Times New Roman"/>
+          <w:sz w:val="28"/>
+          <w:szCs w:val="28"/>
+        </w:rPr>
+        <w:t>ВУЗа или на серверах проектируемой системы ЕГСА</w:t>
+      </w:r>
+      <w:r>
+        <w:rPr>
+          <w:rFonts w:ascii="Times New Roman" w:hAnsi="Times New Roman" w:cs="Times New Roman"/>
+          <w:sz w:val="28"/>
+          <w:szCs w:val="28"/>
+        </w:rPr>
+        <w:t>.</w:t>
+      </w:r>
+      <w:r>
+        <w:rPr>
+          <w:rFonts w:ascii="Times New Roman" w:hAnsi="Times New Roman" w:cs="Times New Roman"/>
           <w:sz w:val="28"/>
           <w:szCs w:val="28"/>
         </w:rPr>
         <w:t xml:space="preserve"> </w:t>
       </w:r>
-      <w:proofErr w:type="spellStart"/>
-      <w:r>
-        <w:rPr>
-          <w:color w:val="000000"/>
-          <w:sz w:val="28"/>
-          <w:szCs w:val="28"/>
-        </w:rPr>
-        <w:t>Flow</w:t>
-      </w:r>
-      <w:proofErr w:type="spellEnd"/>
-      <w:r>
-        <w:rPr>
-          <w:color w:val="000000"/>
-          <w:sz w:val="28"/>
-          <w:szCs w:val="28"/>
-        </w:rPr>
-        <w:t xml:space="preserve"> </w:t>
-      </w:r>
-      <w:proofErr w:type="spellStart"/>
-      <w:r>
-        <w:rPr>
-          <w:color w:val="000000"/>
-          <w:sz w:val="28"/>
-          <w:szCs w:val="28"/>
-        </w:rPr>
-        <w:t>Diagrams</w:t>
-      </w:r>
-      <w:proofErr w:type="spellEnd"/>
-      <w:r>
-        <w:rPr>
-          <w:color w:val="000000"/>
-          <w:sz w:val="28"/>
-          <w:szCs w:val="28"/>
-        </w:rPr>
-        <w:t xml:space="preserve"> - DFD) используются для описания движения документов и обработки информации как дополнение к IDEF0. В отличие от IDEF0, где система рассматривается как взаимосвязанные работы, стрелки в DFD показывают лишь то, как объекты (включая данные) движутся от одной работы к другой. DFD отражает функциональные зависимости значений, вычисляемых в системе, включая входные значения, выходные значения и внутренние хранилища данных. DFD - это граф, на котором показано движение значений данных от их источников через преобразующие их процессы к их потребителям в других объектах.</w:t>
-      </w:r>
-    </w:p>
-    <w:p>
-      <w:pPr>
-        <w:pStyle w:val="a7"/>
-        <w:spacing w:before="60" w:beforeAutospacing="0" w:after="60" w:afterAutospacing="0" w:line="276" w:lineRule="auto"/>
-        <w:ind w:firstLine="284"/>
-        <w:jc w:val="both"/>
-        <w:rPr>
-          <w:sz w:val="28"/>
-          <w:szCs w:val="28"/>
-        </w:rPr>
-      </w:pPr>
-      <w:r>
-        <w:rPr>
-          <w:color w:val="000000"/>
-          <w:sz w:val="28"/>
-          <w:szCs w:val="28"/>
-        </w:rPr>
-        <w:t>DFD содержит процессы, которые преобразуют данные, потоки данных, которые переносят данные, активные объекты, которые производят и потребляют данные, и хранилища данных, которые пассивно хранят данные.</w:t>
-      </w:r>
-    </w:p>
-    <w:p>
-      <w:pPr>
-        <w:pStyle w:val="a7"/>
-        <w:spacing w:before="60" w:beforeAutospacing="0" w:after="60" w:afterAutospacing="0" w:line="276" w:lineRule="auto"/>
-        <w:ind w:firstLine="284"/>
-        <w:jc w:val="both"/>
-        <w:rPr>
-          <w:sz w:val="28"/>
-          <w:szCs w:val="28"/>
-        </w:rPr>
-      </w:pPr>
-      <w:r>
-        <w:rPr>
-          <w:color w:val="000000"/>
-          <w:sz w:val="28"/>
-          <w:szCs w:val="28"/>
-        </w:rPr>
-        <w:t>Диаграмма потоков данных содержит:</w:t>
-      </w:r>
-    </w:p>
-    <w:p>
-      <w:pPr>
-        <w:pStyle w:val="a7"/>
-        <w:spacing w:before="60" w:beforeAutospacing="0" w:after="60" w:afterAutospacing="0" w:line="276" w:lineRule="auto"/>
-        <w:ind w:firstLine="284"/>
-        <w:jc w:val="both"/>
-        <w:rPr>
-          <w:sz w:val="28"/>
-          <w:szCs w:val="28"/>
-        </w:rPr>
-      </w:pPr>
-      <w:r>
-        <w:rPr>
-          <w:color w:val="000000"/>
-          <w:sz w:val="28"/>
-          <w:szCs w:val="28"/>
-        </w:rPr>
-        <w:t>•</w:t>
-      </w:r>
-      <w:r>
-        <w:rPr>
-          <w:rStyle w:val="apple-tab-span"/>
-          <w:rFonts w:eastAsiaTheme="majorEastAsia"/>
-          <w:color w:val="000000"/>
-          <w:sz w:val="28"/>
-          <w:szCs w:val="28"/>
-        </w:rPr>
-        <w:tab/>
-      </w:r>
-      <w:r>
-        <w:rPr>
-          <w:color w:val="000000"/>
-          <w:sz w:val="28"/>
-          <w:szCs w:val="28"/>
-        </w:rPr>
-        <w:t>процессы, которые преобразуют данные; </w:t>
-      </w:r>
-    </w:p>
-    <w:p>
-      <w:pPr>
-        <w:pStyle w:val="a7"/>
-        <w:spacing w:before="60" w:beforeAutospacing="0" w:after="60" w:afterAutospacing="0" w:line="276" w:lineRule="auto"/>
-        <w:ind w:firstLine="284"/>
-        <w:jc w:val="both"/>
-        <w:rPr>
-          <w:sz w:val="28"/>
-          <w:szCs w:val="28"/>
-        </w:rPr>
-      </w:pPr>
-      <w:r>
-        <w:rPr>
-          <w:color w:val="000000"/>
-          <w:sz w:val="28"/>
-          <w:szCs w:val="28"/>
-        </w:rPr>
-        <w:t>•</w:t>
-      </w:r>
-      <w:r>
-        <w:rPr>
-          <w:rStyle w:val="apple-tab-span"/>
-          <w:rFonts w:eastAsiaTheme="majorEastAsia"/>
-          <w:color w:val="000000"/>
-          <w:sz w:val="28"/>
-          <w:szCs w:val="28"/>
-        </w:rPr>
-        <w:tab/>
-      </w:r>
-      <w:r>
-        <w:rPr>
-          <w:color w:val="000000"/>
-          <w:sz w:val="28"/>
-          <w:szCs w:val="28"/>
-        </w:rPr>
-        <w:t>потоки данных, переносящие данные;</w:t>
-      </w:r>
-    </w:p>
-    <w:p>
-      <w:pPr>
-        <w:pStyle w:val="a7"/>
-        <w:spacing w:before="60" w:beforeAutospacing="0" w:after="60" w:afterAutospacing="0" w:line="276" w:lineRule="auto"/>
-        <w:ind w:firstLine="284"/>
-        <w:jc w:val="both"/>
-        <w:rPr>
-          <w:sz w:val="28"/>
-          <w:szCs w:val="28"/>
-        </w:rPr>
-      </w:pPr>
-      <w:r>
-        <w:rPr>
-          <w:color w:val="000000"/>
-          <w:sz w:val="28"/>
-          <w:szCs w:val="28"/>
-        </w:rPr>
-        <w:t>•</w:t>
-      </w:r>
-      <w:r>
-        <w:rPr>
-          <w:rStyle w:val="apple-tab-span"/>
-          <w:rFonts w:eastAsiaTheme="majorEastAsia"/>
-          <w:color w:val="000000"/>
-          <w:sz w:val="28"/>
-          <w:szCs w:val="28"/>
-        </w:rPr>
-        <w:tab/>
-      </w:r>
-      <w:r>
-        <w:rPr>
-          <w:color w:val="000000"/>
-          <w:sz w:val="28"/>
-          <w:szCs w:val="28"/>
-        </w:rPr>
-        <w:t>активные объекты, которые производят и потребляют данные; </w:t>
-      </w:r>
-    </w:p>
-    <w:p>
-      <w:pPr>
-        <w:pStyle w:val="a7"/>
-        <w:spacing w:before="60" w:beforeAutospacing="0" w:after="60" w:afterAutospacing="0" w:line="276" w:lineRule="auto"/>
-        <w:ind w:firstLine="284"/>
-        <w:jc w:val="both"/>
-        <w:rPr>
-          <w:sz w:val="28"/>
-          <w:szCs w:val="28"/>
-        </w:rPr>
-      </w:pPr>
-      <w:r>
-        <w:rPr>
-          <w:color w:val="000000"/>
-          <w:sz w:val="28"/>
-          <w:szCs w:val="28"/>
-        </w:rPr>
-        <w:t>•</w:t>
-      </w:r>
-      <w:r>
-        <w:rPr>
-          <w:rStyle w:val="apple-tab-span"/>
-          <w:rFonts w:eastAsiaTheme="majorEastAsia"/>
-          <w:color w:val="000000"/>
-          <w:sz w:val="28"/>
-          <w:szCs w:val="28"/>
-        </w:rPr>
-        <w:tab/>
-      </w:r>
-      <w:r>
-        <w:rPr>
-          <w:color w:val="000000"/>
-          <w:sz w:val="28"/>
-          <w:szCs w:val="28"/>
-        </w:rPr>
-        <w:t>хранилища данных, которые пассивно хранят данные.</w:t>
-      </w:r>
-    </w:p>
-    <w:p>
-      <w:pPr>
-        <w:spacing w:line="276" w:lineRule="auto"/>
-      </w:pPr>
+      <w:r>
+        <w:rPr>
+          <w:rFonts w:ascii="Times New Roman" w:hAnsi="Times New Roman" w:cs="Times New Roman"/>
+          <w:sz w:val="28"/>
+          <w:szCs w:val="28"/>
+        </w:rPr>
+        <w:t>Т</w:t>
+      </w:r>
+      <w:r>
+        <w:rPr>
+          <w:rFonts w:ascii="Times New Roman" w:hAnsi="Times New Roman" w:cs="Times New Roman"/>
+          <w:sz w:val="28"/>
+          <w:szCs w:val="28"/>
+        </w:rPr>
+        <w:t>аким образом будет обеспечиваться своевременное информирование абитуриента</w:t>
+      </w:r>
+      <w:r>
+        <w:rPr>
+          <w:rFonts w:ascii="Times New Roman" w:hAnsi="Times New Roman" w:cs="Times New Roman"/>
+          <w:sz w:val="28"/>
+          <w:szCs w:val="28"/>
+        </w:rPr>
+        <w:t xml:space="preserve"> о его позиции в рейтинге поступающих.</w:t>
+      </w:r>
     </w:p>
     <w:p>
       <w:pPr>
@@ -778,28 +1645,116 @@
     <w:p>
       <w:pPr>
         <w:spacing w:line="276" w:lineRule="auto"/>
-        <w:rPr>
-          <w:rFonts w:ascii="Times New Roman" w:hAnsi="Times New Roman" w:cs="Times New Roman"/>
-          <w:sz w:val="28"/>
-          <w:szCs w:val="28"/>
-        </w:rPr>
-      </w:pPr>
-      <w:r>
-        <w:tab/>
-      </w:r>
-    </w:p>
-    <w:p>
-      <w:pPr>
-        <w:spacing w:line="276" w:lineRule="auto"/>
-        <w:rPr>
-          <w:rFonts w:ascii="Times New Roman" w:hAnsi="Times New Roman" w:cs="Times New Roman"/>
-        </w:rPr>
-      </w:pPr>
-    </w:p>
-    <w:p/>
+        <w:ind w:firstLine="708"/>
+        <w:jc w:val="both"/>
+        <w:rPr>
+          <w:rFonts w:ascii="Times New Roman" w:hAnsi="Times New Roman" w:cs="Times New Roman"/>
+          <w:sz w:val="28"/>
+          <w:szCs w:val="28"/>
+        </w:rPr>
+      </w:pPr>
+      <w:r>
+        <w:rPr>
+          <w:rFonts w:ascii="Times New Roman" w:hAnsi="Times New Roman" w:cs="Times New Roman"/>
+          <w:sz w:val="28"/>
+          <w:szCs w:val="28"/>
+        </w:rPr>
+        <w:t xml:space="preserve">В </w:t>
+      </w:r>
+      <w:r>
+        <w:rPr>
+          <w:rFonts w:ascii="Times New Roman" w:hAnsi="Times New Roman" w:cs="Times New Roman"/>
+          <w:sz w:val="28"/>
+          <w:szCs w:val="28"/>
+        </w:rPr>
+        <w:t>результате</w:t>
+      </w:r>
+      <w:r>
+        <w:rPr>
+          <w:rFonts w:ascii="Times New Roman" w:hAnsi="Times New Roman" w:cs="Times New Roman"/>
+          <w:sz w:val="28"/>
+          <w:szCs w:val="28"/>
+        </w:rPr>
+        <w:t xml:space="preserve"> выполнения лабораторной работы </w:t>
+      </w:r>
+      <w:r>
+        <w:rPr>
+          <w:rFonts w:ascii="Times New Roman" w:hAnsi="Times New Roman" w:cs="Times New Roman"/>
+          <w:sz w:val="28"/>
+          <w:szCs w:val="28"/>
+        </w:rPr>
+        <w:t xml:space="preserve">была изучена методология построения диаграмм потоков данных, при помощи которой были построены </w:t>
+      </w:r>
+      <w:r>
+        <w:rPr>
+          <w:rFonts w:ascii="Times New Roman" w:hAnsi="Times New Roman" w:cs="Times New Roman"/>
+          <w:sz w:val="28"/>
+          <w:szCs w:val="28"/>
+          <w:lang w:val="en-US"/>
+        </w:rPr>
+        <w:t>DFD</w:t>
+      </w:r>
+      <w:r>
+        <w:rPr>
+          <w:rFonts w:ascii="Times New Roman" w:hAnsi="Times New Roman" w:cs="Times New Roman"/>
+          <w:sz w:val="28"/>
+          <w:szCs w:val="28"/>
+        </w:rPr>
+        <w:t xml:space="preserve"> диаграммы, описывающие проектируемую систему как потоки данных, между сущностями, взаимодействующими с системой, функциями, обрабатывающими информацию, хранилищами данных, необходимыми хранения данных. В процессе создания диаграмм были выделены 2 основные сущности, взаимодействующие с системой: Абитуриент, ВУЗ. В созданных диаграммах была уточнена функция синхронизации данных, не указанная в диаграммах </w:t>
+      </w:r>
+      <w:r>
+        <w:rPr>
+          <w:rFonts w:ascii="Times New Roman" w:hAnsi="Times New Roman" w:cs="Times New Roman"/>
+          <w:sz w:val="28"/>
+          <w:szCs w:val="28"/>
+          <w:lang w:val="en-US"/>
+        </w:rPr>
+        <w:t>IDEF</w:t>
+      </w:r>
+      <w:r>
+        <w:rPr>
+          <w:rFonts w:ascii="Times New Roman" w:hAnsi="Times New Roman" w:cs="Times New Roman"/>
+          <w:sz w:val="28"/>
+          <w:szCs w:val="28"/>
+        </w:rPr>
+        <w:t>0</w:t>
+      </w:r>
+      <w:r>
+        <w:rPr>
+          <w:rFonts w:ascii="Times New Roman" w:hAnsi="Times New Roman" w:cs="Times New Roman"/>
+          <w:sz w:val="28"/>
+          <w:szCs w:val="28"/>
+        </w:rPr>
+        <w:t>.</w:t>
+      </w:r>
+      <w:r>
+        <w:rPr>
+          <w:rFonts w:ascii="Times New Roman" w:hAnsi="Times New Roman" w:cs="Times New Roman"/>
+          <w:sz w:val="28"/>
+          <w:szCs w:val="28"/>
+        </w:rPr>
+        <w:t xml:space="preserve"> Так же при построении диаграмм были определены данные, необходимые для хранения в системе с целью дальнейшего их использования для автоматизации процесса поступления: хранилище данных о ВУЗах, хранилище данных пользователей системы, хранилище данных пользователей, хранилище данных абитуриентов, хранилище данных списков поступающих. Для оптимизации работы системы в качестве хранилища </w:t>
+      </w:r>
+      <w:r>
+        <w:rPr>
+          <w:rFonts w:ascii="Times New Roman" w:hAnsi="Times New Roman" w:cs="Times New Roman"/>
+          <w:sz w:val="28"/>
+          <w:szCs w:val="28"/>
+        </w:rPr>
+        <w:t xml:space="preserve">списков </w:t>
+      </w:r>
+      <w:r>
+        <w:rPr>
+          <w:rFonts w:ascii="Times New Roman" w:hAnsi="Times New Roman" w:cs="Times New Roman"/>
+          <w:sz w:val="28"/>
+          <w:szCs w:val="28"/>
+        </w:rPr>
+        <w:t>поступающих предполагается использовать распределенную базу данных.</w:t>
+      </w:r>
+    </w:p>
     <w:sectPr>
       <w:pgSz w:w="11906" w:h="16838"/>
-      <w:pgMar w:top="1134" w:right="850" w:bottom="1134" w:left="1701" w:header="708" w:footer="708" w:gutter="0"/>
+      <w:pgMar w:top="1134" w:right="850" w:bottom="1134" w:left="1134" w:header="708" w:footer="708" w:gutter="0"/>
       <w:cols w:space="708"/>
       <w:docGrid w:linePitch="360"/>
     </w:sectPr>
@@ -898,7 +1853,7 @@
   <w:abstractNum w:abstractNumId="1" w15:restartNumberingAfterBreak="0">
     <w:nsid w:val="27CC683F"/>
     <w:multiLevelType w:val="hybridMultilevel"/>
-    <w:tmpl w:val="EC14424A"/>
+    <w:tmpl w:val="E9F4B366"/>
     <w:lvl w:ilvl="0" w:tplc="04190001">
       <w:start w:val="1"/>
       <w:numFmt w:val="bullet"/>
@@ -1349,15 +2304,6 @@
   </w:abstractNum>
   <w:num w:numId="1">
     <w:abstractNumId w:val="1"/>
-    <w:lvlOverride w:ilvl="0"/>
-    <w:lvlOverride w:ilvl="1"/>
-    <w:lvlOverride w:ilvl="2"/>
-    <w:lvlOverride w:ilvl="3"/>
-    <w:lvlOverride w:ilvl="4"/>
-    <w:lvlOverride w:ilvl="5"/>
-    <w:lvlOverride w:ilvl="6"/>
-    <w:lvlOverride w:ilvl="7"/>
-    <w:lvlOverride w:ilvl="8"/>
   </w:num>
   <w:num w:numId="2">
     <w:abstractNumId w:val="0"/>
@@ -1391,39 +2337,15 @@
   </w:num>
   <w:num w:numId="3">
     <w:abstractNumId w:val="3"/>
-    <w:lvlOverride w:ilvl="0"/>
-    <w:lvlOverride w:ilvl="1"/>
-    <w:lvlOverride w:ilvl="2"/>
-    <w:lvlOverride w:ilvl="3"/>
-    <w:lvlOverride w:ilvl="4"/>
-    <w:lvlOverride w:ilvl="5"/>
-    <w:lvlOverride w:ilvl="6"/>
-    <w:lvlOverride w:ilvl="7"/>
-    <w:lvlOverride w:ilvl="8"/>
   </w:num>
   <w:num w:numId="4">
     <w:abstractNumId w:val="4"/>
-    <w:lvlOverride w:ilvl="0"/>
-    <w:lvlOverride w:ilvl="1"/>
-    <w:lvlOverride w:ilvl="2"/>
-    <w:lvlOverride w:ilvl="3"/>
-    <w:lvlOverride w:ilvl="4"/>
-    <w:lvlOverride w:ilvl="5"/>
-    <w:lvlOverride w:ilvl="6"/>
-    <w:lvlOverride w:ilvl="7"/>
-    <w:lvlOverride w:ilvl="8"/>
   </w:num>
   <w:num w:numId="5">
     <w:abstractNumId w:val="2"/>
-    <w:lvlOverride w:ilvl="0"/>
-    <w:lvlOverride w:ilvl="1"/>
-    <w:lvlOverride w:ilvl="2"/>
-    <w:lvlOverride w:ilvl="3"/>
-    <w:lvlOverride w:ilvl="4"/>
-    <w:lvlOverride w:ilvl="5"/>
-    <w:lvlOverride w:ilvl="6"/>
-    <w:lvlOverride w:ilvl="7"/>
-    <w:lvlOverride w:ilvl="8"/>
+  </w:num>
+  <w:num w:numId="6">
+    <w:abstractNumId w:val="0"/>
   </w:num>
 </w:numbering>
 </file>
@@ -1973,7 +2895,6 @@
     <w:basedOn w:val="a"/>
     <w:next w:val="a"/>
     <w:uiPriority w:val="35"/>
-    <w:semiHidden/>
     <w:unhideWhenUsed/>
     <w:qFormat/>
     <w:rsid w:val="00DC7367"/>

</xml_diff>

<commit_message>
commit after showing the work to the teacher
</commit_message>
<xml_diff>
--- a/Lab2/Отчет_ПроектированиеИКС_Лаб2_ОгирьКС.docx
+++ b/Lab2/Отчет_ПроектированиеИКС_Лаб2_ОгирьКС.docx
@@ -280,8 +280,17 @@
           <w:rFonts w:eastAsia="Calibri"/>
           <w:b/>
         </w:rPr>
-        <w:t xml:space="preserve"> Осипов Н.А.</w:t>
-      </w:r>
+        <w:t xml:space="preserve"> Осипов </w:t>
+      </w:r>
+      <w:proofErr w:type="gramStart"/>
+      <w:r>
+        <w:rPr>
+          <w:rFonts w:eastAsia="Calibri"/>
+          <w:b/>
+        </w:rPr>
+        <w:t>Н.А.</w:t>
+      </w:r>
+      <w:proofErr w:type="gramEnd"/>
     </w:p>
     <w:p>
       <w:pPr>
@@ -541,6 +550,7 @@
       </w:pPr>
       <w:r>
         <w:rPr>
+          <w:noProof/>
           <w:color w:val="000000"/>
           <w:sz w:val="28"/>
           <w:szCs w:val="28"/>
@@ -761,6 +771,7 @@
       <w:r>
         <w:rPr>
           <w:rFonts w:ascii="Times New Roman" w:eastAsia="Times New Roman" w:hAnsi="Times New Roman" w:cs="Times New Roman"/>
+          <w:noProof/>
           <w:color w:val="000000"/>
           <w:sz w:val="28"/>
           <w:szCs w:val="28"/>
@@ -930,27 +941,7 @@
           <w:szCs w:val="28"/>
           <w:lang w:eastAsia="ru-RU"/>
         </w:rPr>
-        <w:t>В процессе составления диаграммы DFD было выделено несколько хранилищ данных</w:t>
-      </w:r>
-      <w:r>
-        <w:rPr>
-          <w:rFonts w:ascii="Times New Roman" w:eastAsia="Times New Roman" w:hAnsi="Times New Roman" w:cs="Times New Roman"/>
-          <w:color w:val="000000"/>
-          <w:sz w:val="28"/>
-          <w:szCs w:val="28"/>
-          <w:lang w:eastAsia="ru-RU"/>
-        </w:rPr>
-        <w:t xml:space="preserve">, </w:t>
-      </w:r>
-      <w:r>
-        <w:rPr>
-          <w:rFonts w:ascii="Times New Roman" w:eastAsia="Times New Roman" w:hAnsi="Times New Roman" w:cs="Times New Roman"/>
-          <w:color w:val="000000"/>
-          <w:sz w:val="28"/>
-          <w:szCs w:val="28"/>
-          <w:lang w:eastAsia="ru-RU"/>
-        </w:rPr>
-        <w:t xml:space="preserve">а именно: </w:t>
+        <w:t xml:space="preserve">В процессе составления диаграммы DFD было выделено несколько хранилищ данных, а именно: </w:t>
       </w:r>
     </w:p>
     <w:p>
@@ -1224,6 +1215,7 @@
       </w:pPr>
       <w:r>
         <w:rPr>
+          <w:noProof/>
           <w:sz w:val="28"/>
           <w:szCs w:val="28"/>
         </w:rPr>
@@ -1393,6 +1385,7 @@
       <w:r>
         <w:rPr>
           <w:rFonts w:ascii="Times New Roman" w:hAnsi="Times New Roman" w:cs="Times New Roman"/>
+          <w:noProof/>
           <w:sz w:val="28"/>
           <w:szCs w:val="28"/>
         </w:rPr>
@@ -1560,15 +1553,7 @@
           <w:szCs w:val="28"/>
         </w:rPr>
         <w:lastRenderedPageBreak/>
-        <w:t>Для оптимизации работы системы в качестве хранилища списков поступающих предполагается использовать распределенную базу данных, в которой данные по каждому ВУЗу</w:t>
-      </w:r>
-      <w:r>
-        <w:rPr>
-          <w:rFonts w:ascii="Times New Roman" w:hAnsi="Times New Roman" w:cs="Times New Roman"/>
-          <w:sz w:val="28"/>
-          <w:szCs w:val="28"/>
-        </w:rPr>
-        <w:t xml:space="preserve"> хранятся на серверах </w:t>
+        <w:t xml:space="preserve">Для оптимизации работы системы в качестве хранилища списков поступающих предполагается использовать распределенную базу данных, в которой данные по каждому ВУЗу хранятся на серверах </w:t>
       </w:r>
       <w:r>
         <w:rPr>
@@ -1630,7 +1615,7 @@
     <w:p>
       <w:pPr>
         <w:pStyle w:val="2"/>
-        <w:spacing w:line="276" w:lineRule="auto"/>
+        <w:spacing w:after="240" w:line="276" w:lineRule="auto"/>
         <w:rPr>
           <w:rFonts w:cs="Times New Roman"/>
         </w:rPr>
@@ -1735,13 +1720,23 @@
         </w:rPr>
         <w:t xml:space="preserve"> Так же при построении диаграмм были определены данные, необходимые для хранения в системе с целью дальнейшего их использования для автоматизации процесса поступления: хранилище данных о ВУЗах, хранилище данных пользователей системы, хранилище данных пользователей, хранилище данных абитуриентов, хранилище данных списков поступающих. Для оптимизации работы системы в качестве хранилища </w:t>
       </w:r>
-      <w:r>
-        <w:rPr>
-          <w:rFonts w:ascii="Times New Roman" w:hAnsi="Times New Roman" w:cs="Times New Roman"/>
-          <w:sz w:val="28"/>
-          <w:szCs w:val="28"/>
-        </w:rPr>
-        <w:t xml:space="preserve">списков </w:t>
+      <w:proofErr w:type="gramStart"/>
+      <w:r>
+        <w:rPr>
+          <w:rFonts w:ascii="Times New Roman" w:hAnsi="Times New Roman" w:cs="Times New Roman"/>
+          <w:sz w:val="28"/>
+          <w:szCs w:val="28"/>
+        </w:rPr>
+        <w:t>списков</w:t>
+      </w:r>
+      <w:proofErr w:type="gramEnd"/>
+      <w:r>
+        <w:rPr>
+          <w:rFonts w:ascii="Times New Roman" w:hAnsi="Times New Roman" w:cs="Times New Roman"/>
+          <w:sz w:val="28"/>
+          <w:szCs w:val="28"/>
+        </w:rPr>
+        <w:t xml:space="preserve"> </w:t>
       </w:r>
       <w:r>
         <w:rPr>

</xml_diff>